<commit_message>
manuscript random effects section
</commit_message>
<xml_diff>
--- a/docs/manuscript.docx
+++ b/docs/manuscript.docx
@@ -2940,6 +2940,55 @@
         <w:pStyle w:val="BodyText"/>
       </w:pPr>
       <w:r>
+        <w:t xml:space="preserve">There are various approaches to adjust models for the lack of independence of residuals across time, be it for data with repeated assessments or other situations with so-called nested data (e.g., children nested within schools; siblings nested within families). The most common approach is to use random effects. Essentially, random effects allow for variance estimates around fixed effects. A classic example (from</w:t>
+      </w:r>
+      <w:r>
+        <w:t xml:space="preserve"> </w:t>
+      </w:r>
+      <w:r>
+        <w:t xml:space="preserve">Bryk and Raudenbush (1992)</w:t>
+      </w:r>
+      <w:r>
+        <w:t xml:space="preserve">;</w:t>
+      </w:r>
+      <w:r>
+        <w:t xml:space="preserve"> </w:t>
+      </w:r>
+      <w:r>
+        <w:t xml:space="preserve">Singer (1998)</w:t>
+      </w:r>
+      <w:r>
+        <w:t xml:space="preserve">) involves math achievement measured among students nested within schools. In a basic, intercept-only model with no covariates, there would be one fixed effect (the grand mean, or intercept, of math achievement) and two random effects (one representing variation in the intercept, or the variation between schools, and another for the within-school residual, or how much variance in math achievement is left over after taking into account nesting in school). From this framework, each student’s score would be a function of the fixed effect (the overall mean), the variation in scores that exists between schools, and the variation that exists among students within the same school. Assumptions about the variance and covariance components of this model dictate the form of the variance/covariance structure. For example, if we assume the random effects are independent (i.e., uncorrelated), the implied structure would be compound symmetry, where it is assumed the covariance of any two students in a single class is represented by a random effect (the variance between school means) and the covariance of any two students in different classes is zero. The assumptions of this relatively simple covariance structure can be relaxed, resulting in different covariance structures with additional parameters (see</w:t>
+      </w:r>
+      <w:r>
+        <w:t xml:space="preserve"> </w:t>
+      </w:r>
+      <w:r>
+        <w:t xml:space="preserve">Singer (1998)</w:t>
+      </w:r>
+      <w:r>
+        <w:t xml:space="preserve">).</w:t>
+      </w:r>
+    </w:p>
+    <w:p>
+      <w:pPr>
+        <w:pStyle w:val="BodyText"/>
+      </w:pPr>
+      <w:r>
+        <w:t xml:space="preserve">In a similar fashion, individual growth models could be fit to a series of repeated assessments, where assessments are nested within individuals. For example, an unconditional linear growth model would involve two fixed effects – one for the intercept (an estimate of the average score when time is coded zero) and one for the linear slope (an estimate of the change in scores for each unit increase in time). Random effects could include a random effect for intercept (or an estimate of the variation in scores when time is coded as zero), a random effect for the linear slope (or an estimate of the variation in linear change across time), and a random effect for the within-person residual (or an estimate of the left over variance, or residual, of a given assessment when accounting for the intercept and linear slope). Assumptions regarding the covariation among the random effects also indicate different covariance structures. For example, it is typical to assume the random intercept and random slope components covary (e.g., if time is coded such that the first time point = zero, the covariance estimate suggests that an individual’s score at baseline relates to the amount of change exhibited across time). Further, particularly in structural equation model forms of this model, it is typically assumed the random effect for the within-person residual varies across assessments (</w:t>
+      </w:r>
+      <w:r>
+        <w:t xml:space="preserve">Patrick J. Curran (2003)</w:t>
+      </w:r>
+      <w:r>
+        <w:t xml:space="preserve">).</w:t>
+      </w:r>
+    </w:p>
+    <w:p>
+      <w:pPr>
+        <w:pStyle w:val="BodyText"/>
+      </w:pPr>
+      <w:r>
         <w:t xml:space="preserve">One alternative structure that attempts to handle the reality that correlations between repeated assessments tend to diminish across time is the autoregressive design. As the name implies, the structure assumes a subsequent measurement occasion (e.g., assessment at Wave 2) is regressed onto (that is, is predicted by) a prior measurement occasion (e.g., assessment at Wave 1). The most common type of autoregressive design is the AR(1), where assessments at time T + 1 are regressed on assessments at Time T. Identical to compound symmetry, this model assumes the variances are homogenous across time. Diverting from compound symmetry, this model assumes the correlations between repeated assessments decline exponentially across measurement occasions rather than remaining constant. That is, we can think of the underlying process as a stochastic one that wears itself out over time. For example, per the AR(1) structure, if the correlation between Time 1 and Time 2 data is thought to be .5, then the correlation between Time 1 and Time 3 data would be assumed to be .5 × .5 = .25, and the correlation between Time 1 and Time 4 data would be assumed to be .5 × .5 × .5 = .125. As with compound symmetry, the basic AR(1) model is parsimonious in that it only requires two parameters (the variance of the assessments and the autoregressive coefficient). Notably, the assumption of constant autoregressive relations between assessments is often relaxed in commonly employed designs that use autoregressive modeling (e.g., cross-lagged panel models [CLPM]). These designs still typically assume an AR(1) process (e.g., it is sufficient to regress the Time 3 assessment onto the Time 2 assessment and is not necessary to also regress the Time 3 assessment onto the Time 1 assessment, which would result in an AR(2) process). However, the magnitude of these relations is often allowed to differ across different AR(1) pairs of assessment (e.g., the relation between Time 1 and Time 2 can be different from the relation between Time 2 and Time 3). These more commonly employed models also often relax the assumption of equal variances of the repeated assessments. Although the AR(1) structure may involve a more realistic set of assumptions compared to compound symmetry, in that the AR(1) model allows for diminishing correlations across time, the basic AR(1) model, as well as autoregressive models more generally, can also suffer from several limitations in contexts that are common in prospective designs. In particular, recent work demonstrates that if a construct being assessed prospectively across time is trait-like in nature, then a simple AR(1) process fail to adequately account for this trait-like structure, with the downstream consequence that estimates derived from models based on AR structures (such as the CLPM) can be misleading and fail to adequately demarcate between- vs. within-person sources of variance</w:t>
       </w:r>
       <w:r>
@@ -3863,6 +3912,233 @@
       </w:r>
       <w:r>
         <w:t xml:space="preserve">found evidence of four subrgoups of youth with unique longitudinal patterns of depressive symptoms over time and identified risk factors that were differentially associated with the different trajectories. The use of such models allows for a more nuanced understanding of the associations between risk factors and change in symptomatology as opposed to a snapshot of symptomatology at one time point. Nevertheless, person-centered methods may overlook important relationships among variables, which can be essential for understanding the dynamics of change over time.</w:t>
+      </w:r>
+    </w:p>
+    <w:p>
+      <w:pPr>
+        <w:pStyle w:val="BodyText"/>
+      </w:pPr>
+      <w:r>
+        <w:t xml:space="preserve">Person-centered approaches, including latent transition analysis and latent class growth analysis, address this limitation by identifying subgroups of individuals who share similar patterns of change. These models can reveal meaningful subpopulations and help researchers understand the factors that contribute to differences in developmental trajectories. For example, taking advantage of the large sample size of the ABCD Study,</w:t>
+      </w:r>
+      <w:r>
+        <w:t xml:space="preserve"> </w:t>
+      </w:r>
+      <w:r>
+        <w:t xml:space="preserve">Xiang et al. (2022)</w:t>
+      </w:r>
+      <w:r>
+        <w:t xml:space="preserve"> </w:t>
+      </w:r>
+      <w:r>
+        <w:t xml:space="preserve">found evidence of four subgroups of youth with unique longitudinal patterns of depressive symptoms over time and identified risk factors that were differentially associated with the various trajectories. The use of such models allows for a more nuanced understanding of the associations between risk factors and change in symptomatology, as opposed to a snapshot of symptomatology at a single time point. Despite a range of potential model specifications for longitudinal mixture modeling, person-centered approaches tend to use parameterizations that default to settings found in popular software packages (e.g., Mplus). It has recently been demonstrated (see</w:t>
+      </w:r>
+      <w:r>
+        <w:t xml:space="preserve"> </w:t>
+      </w:r>
+      <w:r>
+        <w:t xml:space="preserve">McNeish and Harring (2021)</w:t>
+      </w:r>
+      <w:r>
+        <w:t xml:space="preserve">) that the use of such specifications tends to identify the so-called</w:t>
+      </w:r>
+      <w:r>
+        <w:t xml:space="preserve"> </w:t>
+      </w:r>
+      <w:r>
+        <w:t xml:space="preserve">“</w:t>
+      </w:r>
+      <w:r>
+        <w:t xml:space="preserve">cat’s cradle</w:t>
+      </w:r>
+      <w:r>
+        <w:t xml:space="preserve">”</w:t>
+      </w:r>
+      <w:r>
+        <w:t xml:space="preserve"> </w:t>
+      </w:r>
+      <w:r>
+        <w:t xml:space="preserve">solution (see</w:t>
+      </w:r>
+      <w:r>
+        <w:t xml:space="preserve"> </w:t>
+      </w:r>
+      <w:r>
+        <w:t xml:space="preserve">Sher, Jackson, and Steinley (2011)</w:t>
+      </w:r>
+      <w:r>
+        <w:t xml:space="preserve">) that consists of</w:t>
+      </w:r>
+      <w:r>
+        <w:t xml:space="preserve"> </w:t>
+      </w:r>
+      <w:r>
+        <w:t xml:space="preserve">“</w:t>
+      </w:r>
+      <w:r>
+        <w:t xml:space="preserve">…(a) a consistently</w:t>
+      </w:r>
+      <w:r>
+        <w:t xml:space="preserve"> </w:t>
+      </w:r>
+      <w:r>
+        <w:t xml:space="preserve">‘</w:t>
+      </w:r>
+      <w:r>
+        <w:t xml:space="preserve">low</w:t>
+      </w:r>
+      <w:r>
+        <w:t xml:space="preserve">’</w:t>
+      </w:r>
+      <w:r>
+        <w:t xml:space="preserve"> </w:t>
+      </w:r>
+      <w:r>
+        <w:t xml:space="preserve">group, (b) an</w:t>
+      </w:r>
+      <w:r>
+        <w:t xml:space="preserve"> </w:t>
+      </w:r>
+      <w:r>
+        <w:t xml:space="preserve">‘</w:t>
+      </w:r>
+      <w:r>
+        <w:t xml:space="preserve">increase</w:t>
+      </w:r>
+      <w:r>
+        <w:t xml:space="preserve">’</w:t>
+      </w:r>
+      <w:r>
+        <w:t xml:space="preserve"> </w:t>
+      </w:r>
+      <w:r>
+        <w:t xml:space="preserve">group, (c) a</w:t>
+      </w:r>
+      <w:r>
+        <w:t xml:space="preserve"> </w:t>
+      </w:r>
+      <w:r>
+        <w:t xml:space="preserve">‘</w:t>
+      </w:r>
+      <w:r>
+        <w:t xml:space="preserve">decrease</w:t>
+      </w:r>
+      <w:r>
+        <w:t xml:space="preserve">’</w:t>
+      </w:r>
+      <w:r>
+        <w:t xml:space="preserve"> </w:t>
+      </w:r>
+      <w:r>
+        <w:t xml:space="preserve">group, and (d) a consistently</w:t>
+      </w:r>
+      <w:r>
+        <w:t xml:space="preserve"> </w:t>
+      </w:r>
+      <w:r>
+        <w:t xml:space="preserve">‘</w:t>
+      </w:r>
+      <w:r>
+        <w:t xml:space="preserve">high</w:t>
+      </w:r>
+      <w:r>
+        <w:t xml:space="preserve">’</w:t>
+      </w:r>
+      <w:r>
+        <w:t xml:space="preserve"> </w:t>
+      </w:r>
+      <w:r>
+        <w:t xml:space="preserve">group</w:t>
+      </w:r>
+      <w:r>
+        <w:t xml:space="preserve">”</w:t>
+      </w:r>
+      <w:r>
+        <w:t xml:space="preserve"> </w:t>
+      </w:r>
+      <w:r>
+        <w:t xml:space="preserve">(</w:t>
+      </w:r>
+      <w:r>
+        <w:t xml:space="preserve">Sher, Jackson, and Steinley (2011)</w:t>
+      </w:r>
+      <w:r>
+        <w:t xml:space="preserve">, p. 322). Indeed,</w:t>
+      </w:r>
+      <w:r>
+        <w:t xml:space="preserve"> </w:t>
+      </w:r>
+      <w:r>
+        <w:t xml:space="preserve">Xiang et al. (2022)</w:t>
+      </w:r>
+      <w:r>
+        <w:t xml:space="preserve"> </w:t>
+      </w:r>
+      <w:r>
+        <w:t xml:space="preserve">describe their four-group solution as follows:</w:t>
+      </w:r>
+      <w:r>
+        <w:t xml:space="preserve"> </w:t>
+      </w:r>
+      <w:r>
+        <w:t xml:space="preserve">“</w:t>
+      </w:r>
+      <w:r>
+        <w:t xml:space="preserve">Of all participants, 536 (10.80%) were classified as increasing, 269 (5.42%) as persistently high, 433 (8.73%) as decreasing, and 3724 (75.05%) as persistently low</w:t>
+      </w:r>
+      <w:r>
+        <w:t xml:space="preserve">”</w:t>
+      </w:r>
+      <w:r>
+        <w:t xml:space="preserve"> </w:t>
+      </w:r>
+      <w:r>
+        <w:t xml:space="preserve">(</w:t>
+      </w:r>
+      <w:r>
+        <w:t xml:space="preserve">Xiang et al. (2022)</w:t>
+      </w:r>
+      <w:r>
+        <w:t xml:space="preserve">, p. 162). Although</w:t>
+      </w:r>
+      <w:r>
+        <w:t xml:space="preserve"> </w:t>
+      </w:r>
+      <w:r>
+        <w:t xml:space="preserve">Sher, Jackson, and Steinley (2011)</w:t>
+      </w:r>
+      <w:r>
+        <w:t xml:space="preserve"> </w:t>
+      </w:r>
+      <w:r>
+        <w:t xml:space="preserve">cautioned that groups from these trajectory-based approaches should not be over-reified, this practice also remains common (e.g.,</w:t>
+      </w:r>
+      <w:r>
+        <w:t xml:space="preserve"> </w:t>
+      </w:r>
+      <w:r>
+        <w:t xml:space="preserve">Hawes et al. (2016)</w:t>
+      </w:r>
+      <w:r>
+        <w:t xml:space="preserve">;</w:t>
+      </w:r>
+      <w:r>
+        <w:t xml:space="preserve"> </w:t>
+      </w:r>
+      <w:r>
+        <w:t xml:space="preserve">Hawes et al. (2018)</w:t>
+      </w:r>
+      <w:r>
+        <w:t xml:space="preserve">). Thus, though person-centered approaches can, in theory, help researchers understand the factors that contribute to differences in developmental trajectories, researchers should more thoughtfully consider alternative specifications (see</w:t>
+      </w:r>
+      <w:r>
+        <w:t xml:space="preserve"> </w:t>
+      </w:r>
+      <w:r>
+        <w:t xml:space="preserve">Andrew K. Littlefield, Sher, and Steinley (2010)</w:t>
+      </w:r>
+      <w:r>
+        <w:t xml:space="preserve">, as an example) and be especially skeptical when default specifications identify these four prototypic groups.</w:t>
       </w:r>
     </w:p>
     <w:p>
@@ -4066,7 +4342,7 @@
       </w:r>
     </w:p>
     <w:bookmarkEnd w:id="61"/>
-    <w:bookmarkStart w:id="162" w:name="part-v-references"/>
+    <w:bookmarkStart w:id="170" w:name="part-v-references"/>
     <w:p>
       <w:pPr>
         <w:pStyle w:val="Heading1"/>
@@ -4075,7 +4351,7 @@
         <w:t xml:space="preserve">6. Part V: References</w:t>
       </w:r>
     </w:p>
-    <w:bookmarkStart w:id="161" w:name="refs"/>
+    <w:bookmarkStart w:id="169" w:name="refs"/>
     <w:bookmarkStart w:id="62" w:name="ref-arseneault2002"/>
     <w:p>
       <w:pPr>
@@ -4383,12 +4659,35 @@
       </w:r>
     </w:p>
     <w:bookmarkEnd w:id="71"/>
-    <w:bookmarkStart w:id="73" w:name="ref-casey2018"/>
+    <w:bookmarkStart w:id="72" w:name="ref-bryk1992"/>
     <w:p>
       <w:pPr>
         <w:pStyle w:val="Bibliography"/>
       </w:pPr>
       <w:r>
+        <w:t xml:space="preserve">Bryk, Anthony S, and Stephen W Raudenbush. 1992.</w:t>
+      </w:r>
+      <w:r>
+        <w:t xml:space="preserve"> </w:t>
+      </w:r>
+      <w:r>
+        <w:rPr>
+          <w:iCs/>
+          <w:i/>
+        </w:rPr>
+        <w:t xml:space="preserve">Hierarchical Linear Models: Applications and Data Analysis Methods.</w:t>
+      </w:r>
+      <w:r>
+        <w:t xml:space="preserve"> Sage Publications, Inc.</w:t>
+      </w:r>
+    </w:p>
+    <w:bookmarkEnd w:id="72"/>
+    <w:bookmarkStart w:id="74" w:name="ref-casey2018"/>
+    <w:p>
+      <w:pPr>
+        <w:pStyle w:val="Bibliography"/>
+      </w:pPr>
+      <w:r>
         <w:t xml:space="preserve">Casey, B. J., Tariq Cannonier, May I. Conley, Alexandra O. Cohen, Deanna M. Barch, Mary M. Heitzeg, Mary E. Soules, et al. 2018.</w:t>
       </w:r>
       <w:r>
@@ -4539,7 +4838,7 @@
       <w:r>
         <w:t xml:space="preserve"> </w:t>
       </w:r>
-      <w:hyperlink r:id="rId72">
+      <w:hyperlink r:id="rId73">
         <w:r>
           <w:rPr>
             <w:rStyle w:val="Hyperlink"/>
@@ -4551,8 +4850,8 @@
         <w:t xml:space="preserve">.</w:t>
       </w:r>
     </w:p>
-    <w:bookmarkEnd w:id="73"/>
-    <w:bookmarkStart w:id="75" w:name="ref-castro-schilo2018"/>
+    <w:bookmarkEnd w:id="74"/>
+    <w:bookmarkStart w:id="76" w:name="ref-castro-schilo2018"/>
     <w:p>
       <w:pPr>
         <w:pStyle w:val="Bibliography"/>
@@ -4585,7 +4884,7 @@
       <w:r>
         <w:t xml:space="preserve"> </w:t>
       </w:r>
-      <w:hyperlink r:id="rId74">
+      <w:hyperlink r:id="rId75">
         <w:r>
           <w:rPr>
             <w:rStyle w:val="Hyperlink"/>
@@ -4597,8 +4896,8 @@
         <w:t xml:space="preserve">.</w:t>
       </w:r>
     </w:p>
-    <w:bookmarkEnd w:id="75"/>
-    <w:bookmarkStart w:id="76" w:name="ref-cohen1988"/>
+    <w:bookmarkEnd w:id="76"/>
+    <w:bookmarkStart w:id="77" w:name="ref-cohen1988"/>
     <w:p>
       <w:pPr>
         <w:pStyle w:val="Bibliography"/>
@@ -4626,8 +4925,8 @@
         <w:t xml:space="preserve">, 273–406.</w:t>
       </w:r>
     </w:p>
-    <w:bookmarkEnd w:id="76"/>
-    <w:bookmarkStart w:id="77" w:name="ref-collins2006"/>
+    <w:bookmarkEnd w:id="77"/>
+    <w:bookmarkStart w:id="78" w:name="ref-collins2006"/>
     <w:p>
       <w:pPr>
         <w:pStyle w:val="Bibliography"/>
@@ -4658,8 +4957,8 @@
         <w:t xml:space="preserve">57: 505–28.</w:t>
       </w:r>
     </w:p>
-    <w:bookmarkEnd w:id="77"/>
-    <w:bookmarkStart w:id="78" w:name="ref-cotter2005"/>
+    <w:bookmarkEnd w:id="78"/>
+    <w:bookmarkStart w:id="79" w:name="ref-cotter2005"/>
     <w:p>
       <w:pPr>
         <w:pStyle w:val="Bibliography"/>
@@ -4690,8 +4989,8 @@
         <w:t xml:space="preserve">28 (1): 15–21.</w:t>
       </w:r>
     </w:p>
-    <w:bookmarkEnd w:id="78"/>
-    <w:bookmarkStart w:id="79" w:name="ref-crews2000"/>
+    <w:bookmarkEnd w:id="79"/>
+    <w:bookmarkStart w:id="80" w:name="ref-crews2000"/>
     <w:p>
       <w:pPr>
         <w:pStyle w:val="Bibliography"/>
@@ -4722,13 +5021,45 @@
         <w:t xml:space="preserve">24 (11): 1712–23.</w:t>
       </w:r>
     </w:p>
-    <w:bookmarkEnd w:id="79"/>
-    <w:bookmarkStart w:id="80" w:name="ref-curran2011"/>
+    <w:bookmarkEnd w:id="80"/>
+    <w:bookmarkStart w:id="81" w:name="ref-curran2003"/>
     <w:p>
       <w:pPr>
         <w:pStyle w:val="Bibliography"/>
       </w:pPr>
       <w:r>
+        <w:t xml:space="preserve">Curran, Patrick J. 2003.</w:t>
+      </w:r>
+      <w:r>
+        <w:t xml:space="preserve"> </w:t>
+      </w:r>
+      <w:r>
+        <w:t xml:space="preserve">“Have Multilevel Models Been Structural Equation Models All Along?”</w:t>
+      </w:r>
+      <w:r>
+        <w:t xml:space="preserve"> </w:t>
+      </w:r>
+      <w:r>
+        <w:rPr>
+          <w:iCs/>
+          <w:i/>
+        </w:rPr>
+        <w:t xml:space="preserve">Multivariate Behavioral Research</w:t>
+      </w:r>
+      <w:r>
+        <w:t xml:space="preserve"> </w:t>
+      </w:r>
+      <w:r>
+        <w:t xml:space="preserve">38 (4): 529–69.</w:t>
+      </w:r>
+    </w:p>
+    <w:bookmarkEnd w:id="81"/>
+    <w:bookmarkStart w:id="82" w:name="ref-curran2011"/>
+    <w:p>
+      <w:pPr>
+        <w:pStyle w:val="Bibliography"/>
+      </w:pPr>
+      <w:r>
         <w:t xml:space="preserve">Curran, Patrick J., and Daniel J. Bauer. 2011.</w:t>
       </w:r>
       <w:r>
@@ -4754,8 +5085,8 @@
         <w:t xml:space="preserve">62: 583–619.</w:t>
       </w:r>
     </w:p>
-    <w:bookmarkEnd w:id="80"/>
-    <w:bookmarkStart w:id="81" w:name="ref-curran2021"/>
+    <w:bookmarkEnd w:id="82"/>
+    <w:bookmarkStart w:id="83" w:name="ref-curran2021"/>
     <w:p>
       <w:pPr>
         <w:pStyle w:val="Bibliography"/>
@@ -4786,8 +5117,8 @@
         <w:t xml:space="preserve">15 (2): 67–75.</w:t>
       </w:r>
     </w:p>
-    <w:bookmarkEnd w:id="81"/>
-    <w:bookmarkStart w:id="83" w:name="ref-curran2014"/>
+    <w:bookmarkEnd w:id="83"/>
+    <w:bookmarkStart w:id="85" w:name="ref-curran2014"/>
     <w:p>
       <w:pPr>
         <w:pStyle w:val="Bibliography"/>
@@ -4934,7 +5265,7 @@
       <w:r>
         <w:t xml:space="preserve"> </w:t>
       </w:r>
-      <w:hyperlink r:id="rId82">
+      <w:hyperlink r:id="rId84">
         <w:r>
           <w:rPr>
             <w:rStyle w:val="Hyperlink"/>
@@ -4946,8 +5277,8 @@
         <w:t xml:space="preserve">.</w:t>
       </w:r>
     </w:p>
-    <w:bookmarkEnd w:id="83"/>
-    <w:bookmarkStart w:id="84" w:name="ref-dick2021"/>
+    <w:bookmarkEnd w:id="85"/>
+    <w:bookmarkStart w:id="86" w:name="ref-dick2021"/>
     <w:p>
       <w:pPr>
         <w:pStyle w:val="Bibliography"/>
@@ -4978,8 +5309,8 @@
         <w:t xml:space="preserve">239: 118262.</w:t>
       </w:r>
     </w:p>
-    <w:bookmarkEnd w:id="84"/>
-    <w:bookmarkStart w:id="86" w:name="ref-duncan2009"/>
+    <w:bookmarkEnd w:id="86"/>
+    <w:bookmarkStart w:id="88" w:name="ref-duncan2009"/>
     <w:p>
       <w:pPr>
         <w:pStyle w:val="Bibliography"/>
@@ -5087,7 +5418,7 @@
       <w:r>
         <w:t xml:space="preserve"> </w:t>
       </w:r>
-      <w:hyperlink r:id="rId85">
+      <w:hyperlink r:id="rId87">
         <w:r>
           <w:rPr>
             <w:rStyle w:val="Hyperlink"/>
@@ -5099,8 +5430,8 @@
         <w:t xml:space="preserve">.</w:t>
       </w:r>
     </w:p>
-    <w:bookmarkEnd w:id="86"/>
-    <w:bookmarkStart w:id="87" w:name="ref-durbin1950"/>
+    <w:bookmarkEnd w:id="88"/>
+    <w:bookmarkStart w:id="89" w:name="ref-durbin1950"/>
     <w:p>
       <w:pPr>
         <w:pStyle w:val="Bibliography"/>
@@ -5140,8 +5471,8 @@
         <w:t xml:space="preserve">37 (3/4): 409–28.</w:t>
       </w:r>
     </w:p>
-    <w:bookmarkEnd w:id="87"/>
-    <w:bookmarkStart w:id="88" w:name="ref-enders2010"/>
+    <w:bookmarkEnd w:id="89"/>
+    <w:bookmarkStart w:id="90" w:name="ref-enders2010"/>
     <w:p>
       <w:pPr>
         <w:pStyle w:val="Bibliography"/>
@@ -5205,8 +5536,8 @@
         <w:t xml:space="preserve">. Guilford Press.</w:t>
       </w:r>
     </w:p>
-    <w:bookmarkEnd w:id="88"/>
-    <w:bookmarkStart w:id="89" w:name="ref-ewing2022"/>
+    <w:bookmarkEnd w:id="90"/>
+    <w:bookmarkStart w:id="91" w:name="ref-ewing2022"/>
     <w:p>
       <w:pPr>
         <w:pStyle w:val="Bibliography"/>
@@ -5237,8 +5568,8 @@
         <w:t xml:space="preserve">54: 101081.</w:t>
       </w:r>
     </w:p>
-    <w:bookmarkEnd w:id="89"/>
-    <w:bookmarkStart w:id="90" w:name="ref-fan2021"/>
+    <w:bookmarkEnd w:id="91"/>
+    <w:bookmarkStart w:id="92" w:name="ref-fan2021"/>
     <w:p>
       <w:pPr>
         <w:pStyle w:val="Bibliography"/>
@@ -5269,8 +5600,8 @@
         <w:t xml:space="preserve">52: 101030.</w:t>
       </w:r>
     </w:p>
-    <w:bookmarkEnd w:id="90"/>
-    <w:bookmarkStart w:id="91" w:name="ref-feingold2009"/>
+    <w:bookmarkEnd w:id="92"/>
+    <w:bookmarkStart w:id="93" w:name="ref-feingold2009"/>
     <w:p>
       <w:pPr>
         <w:pStyle w:val="Bibliography"/>
@@ -5301,8 +5632,8 @@
         <w:t xml:space="preserve">14 (1): 43.</w:t>
       </w:r>
     </w:p>
-    <w:bookmarkEnd w:id="91"/>
-    <w:bookmarkStart w:id="92" w:name="ref-feingold2019"/>
+    <w:bookmarkEnd w:id="93"/>
+    <w:bookmarkStart w:id="94" w:name="ref-feingold2019"/>
     <w:p>
       <w:pPr>
         <w:pStyle w:val="Bibliography"/>
@@ -5333,8 +5664,8 @@
         <w:t xml:space="preserve">26 (3): 418–29.</w:t>
       </w:r>
     </w:p>
-    <w:bookmarkEnd w:id="92"/>
-    <w:bookmarkStart w:id="93" w:name="ref-french2010"/>
+    <w:bookmarkEnd w:id="94"/>
+    <w:bookmarkStart w:id="95" w:name="ref-french2010"/>
     <w:p>
       <w:pPr>
         <w:pStyle w:val="Bibliography"/>
@@ -5377,8 +5708,8 @@
         <w:t xml:space="preserve">15 (3): 453–68.</w:t>
       </w:r>
     </w:p>
-    <w:bookmarkEnd w:id="93"/>
-    <w:bookmarkStart w:id="94" w:name="ref-garavan2018"/>
+    <w:bookmarkEnd w:id="95"/>
+    <w:bookmarkStart w:id="96" w:name="ref-garavan2018"/>
     <w:p>
       <w:pPr>
         <w:pStyle w:val="Bibliography"/>
@@ -5409,8 +5740,8 @@
         <w:t xml:space="preserve">32: 16–22.</w:t>
       </w:r>
     </w:p>
-    <w:bookmarkEnd w:id="94"/>
-    <w:bookmarkStart w:id="95" w:name="ref-gonzalez2021"/>
+    <w:bookmarkEnd w:id="96"/>
+    <w:bookmarkStart w:id="97" w:name="ref-gonzalez2021"/>
     <w:p>
       <w:pPr>
         <w:pStyle w:val="Bibliography"/>
@@ -5444,8 +5775,8 @@
         <w:t xml:space="preserve">52: 101021.</w:t>
       </w:r>
     </w:p>
-    <w:bookmarkEnd w:id="95"/>
-    <w:bookmarkStart w:id="97" w:name="ref-graham2009"/>
+    <w:bookmarkEnd w:id="97"/>
+    <w:bookmarkStart w:id="99" w:name="ref-graham2009"/>
     <w:p>
       <w:pPr>
         <w:pStyle w:val="Bibliography"/>
@@ -5532,7 +5863,7 @@
       <w:r>
         <w:t xml:space="preserve"> </w:t>
       </w:r>
-      <w:hyperlink r:id="rId96">
+      <w:hyperlink r:id="rId98">
         <w:r>
           <w:rPr>
             <w:rStyle w:val="Hyperlink"/>
@@ -5544,8 +5875,8 @@
         <w:t xml:space="preserve">.</w:t>
       </w:r>
     </w:p>
-    <w:bookmarkEnd w:id="97"/>
-    <w:bookmarkStart w:id="99" w:name="ref-hagler2019"/>
+    <w:bookmarkEnd w:id="99"/>
+    <w:bookmarkStart w:id="101" w:name="ref-hagler2019"/>
     <w:p>
       <w:pPr>
         <w:pStyle w:val="Bibliography"/>
@@ -5611,7 +5942,7 @@
       <w:r>
         <w:t xml:space="preserve"> </w:t>
       </w:r>
-      <w:hyperlink r:id="rId98">
+      <w:hyperlink r:id="rId100">
         <w:r>
           <w:rPr>
             <w:rStyle w:val="Hyperlink"/>
@@ -5623,8 +5954,8 @@
         <w:t xml:space="preserve">.</w:t>
       </w:r>
     </w:p>
-    <w:bookmarkEnd w:id="99"/>
-    <w:bookmarkStart w:id="101" w:name="ref-hamaker2015"/>
+    <w:bookmarkEnd w:id="101"/>
+    <w:bookmarkStart w:id="103" w:name="ref-hamaker2015"/>
     <w:p>
       <w:pPr>
         <w:pStyle w:val="Bibliography"/>
@@ -5657,7 +5988,7 @@
       <w:r>
         <w:t xml:space="preserve"> </w:t>
       </w:r>
-      <w:hyperlink r:id="rId100">
+      <w:hyperlink r:id="rId102">
         <w:r>
           <w:rPr>
             <w:rStyle w:val="Hyperlink"/>
@@ -5669,8 +6000,8 @@
         <w:t xml:space="preserve">.</w:t>
       </w:r>
     </w:p>
-    <w:bookmarkEnd w:id="101"/>
-    <w:bookmarkStart w:id="102" w:name="ref-hasan2020"/>
+    <w:bookmarkEnd w:id="103"/>
+    <w:bookmarkStart w:id="104" w:name="ref-hasan2020"/>
     <w:p>
       <w:pPr>
         <w:pStyle w:val="Bibliography"/>
@@ -5701,13 +6032,77 @@
         <w:t xml:space="preserve">270: 403–12.</w:t>
       </w:r>
     </w:p>
-    <w:bookmarkEnd w:id="102"/>
-    <w:bookmarkStart w:id="103" w:name="ref-hill2016"/>
+    <w:bookmarkEnd w:id="104"/>
+    <w:bookmarkStart w:id="105" w:name="ref-hawes2018"/>
     <w:p>
       <w:pPr>
         <w:pStyle w:val="Bibliography"/>
       </w:pPr>
       <w:r>
+        <w:t xml:space="preserve">Hawes, Samuel W, Amy L Byrd, Raul Gonzalez, Caitlin Cavanagh, Jordan Bechtold, Donald R Lynam, and Dustin A Pardini. 2018.</w:t>
+      </w:r>
+      <w:r>
+        <w:t xml:space="preserve"> </w:t>
+      </w:r>
+      <w:r>
+        <w:t xml:space="preserve">“The Developmental Course of Psychopathic Features: Investigating Stability, Change, and Long-Term Outcomes.”</w:t>
+      </w:r>
+      <w:r>
+        <w:t xml:space="preserve"> </w:t>
+      </w:r>
+      <w:r>
+        <w:rPr>
+          <w:iCs/>
+          <w:i/>
+        </w:rPr>
+        <w:t xml:space="preserve">Journal of Research in Personality</w:t>
+      </w:r>
+      <w:r>
+        <w:t xml:space="preserve"> </w:t>
+      </w:r>
+      <w:r>
+        <w:t xml:space="preserve">77: 83–89.</w:t>
+      </w:r>
+    </w:p>
+    <w:bookmarkEnd w:id="105"/>
+    <w:bookmarkStart w:id="106" w:name="ref-hawes2016"/>
+    <w:p>
+      <w:pPr>
+        <w:pStyle w:val="Bibliography"/>
+      </w:pPr>
+      <w:r>
+        <w:t xml:space="preserve">Hawes, Samuel W, Susan B Perlman, Amy L Byrd, Adrian Raine, Rolf Loeber, and Dustin A Pardini. 2016.</w:t>
+      </w:r>
+      <w:r>
+        <w:t xml:space="preserve"> </w:t>
+      </w:r>
+      <w:r>
+        <w:t xml:space="preserve">“Chronic Anger as a Precursor to Adult Antisocial Personality Features: The Moderating Influence of Cognitive Control.”</w:t>
+      </w:r>
+      <w:r>
+        <w:t xml:space="preserve"> </w:t>
+      </w:r>
+      <w:r>
+        <w:rPr>
+          <w:iCs/>
+          <w:i/>
+        </w:rPr>
+        <w:t xml:space="preserve">Journal of Abnormal Psychology</w:t>
+      </w:r>
+      <w:r>
+        <w:t xml:space="preserve"> </w:t>
+      </w:r>
+      <w:r>
+        <w:t xml:space="preserve">125 (1): 64.</w:t>
+      </w:r>
+    </w:p>
+    <w:bookmarkEnd w:id="106"/>
+    <w:bookmarkStart w:id="107" w:name="ref-hill2016"/>
+    <w:p>
+      <w:pPr>
+        <w:pStyle w:val="Bibliography"/>
+      </w:pPr>
+      <w:r>
         <w:t xml:space="preserve">Hill, Karl G., Danielle Woodward, Tiffany Woelfel, J. David Hawkins, and Sara Green. 2016.</w:t>
       </w:r>
       <w:r>
@@ -5745,8 +6140,8 @@
         <w:t xml:space="preserve">17 (7): 806–18.</w:t>
       </w:r>
     </w:p>
-    <w:bookmarkEnd w:id="103"/>
-    <w:bookmarkStart w:id="104" w:name="ref-hoffman2015"/>
+    <w:bookmarkEnd w:id="107"/>
+    <w:bookmarkStart w:id="108" w:name="ref-hoffman2015"/>
     <w:p>
       <w:pPr>
         <w:pStyle w:val="Bibliography"/>
@@ -5796,8 +6191,8 @@
         <w:t xml:space="preserve">. Routledge.</w:t>
       </w:r>
     </w:p>
-    <w:bookmarkEnd w:id="104"/>
-    <w:bookmarkStart w:id="105" w:name="ref-infante2022"/>
+    <w:bookmarkEnd w:id="108"/>
+    <w:bookmarkStart w:id="109" w:name="ref-infante2022"/>
     <w:p>
       <w:pPr>
         <w:pStyle w:val="Bibliography"/>
@@ -5828,8 +6223,8 @@
         <w:t xml:space="preserve">32 (12): 2611–20.</w:t>
       </w:r>
     </w:p>
-    <w:bookmarkEnd w:id="105"/>
-    <w:bookmarkStart w:id="106" w:name="ref-ji2018"/>
+    <w:bookmarkEnd w:id="109"/>
+    <w:bookmarkStart w:id="110" w:name="ref-ji2018"/>
     <w:p>
       <w:pPr>
         <w:pStyle w:val="Bibliography"/>
@@ -5871,8 +6266,8 @@
         <w:t xml:space="preserve">8 (1): 3088.</w:t>
       </w:r>
     </w:p>
-    <w:bookmarkEnd w:id="106"/>
-    <w:bookmarkStart w:id="107" w:name="ref-kincaid2005"/>
+    <w:bookmarkEnd w:id="110"/>
+    <w:bookmarkStart w:id="111" w:name="ref-kincaid2005"/>
     <w:p>
       <w:pPr>
         <w:pStyle w:val="Bibliography"/>
@@ -5951,8 +6346,8 @@
         <w:t xml:space="preserve">.</w:t>
       </w:r>
     </w:p>
-    <w:bookmarkEnd w:id="107"/>
-    <w:bookmarkStart w:id="109" w:name="ref-king2018"/>
+    <w:bookmarkEnd w:id="111"/>
+    <w:bookmarkStart w:id="113" w:name="ref-king2018"/>
     <w:p>
       <w:pPr>
         <w:pStyle w:val="Bibliography"/>
@@ -6048,7 +6443,7 @@
       <w:r>
         <w:t xml:space="preserve"> </w:t>
       </w:r>
-      <w:hyperlink r:id="rId108">
+      <w:hyperlink r:id="rId112">
         <w:r>
           <w:rPr>
             <w:rStyle w:val="Hyperlink"/>
@@ -6060,8 +6455,8 @@
         <w:t xml:space="preserve">.</w:t>
       </w:r>
     </w:p>
-    <w:bookmarkEnd w:id="109"/>
-    <w:bookmarkStart w:id="110" w:name="ref-kraemer2014"/>
+    <w:bookmarkEnd w:id="113"/>
+    <w:bookmarkStart w:id="114" w:name="ref-kraemer2014"/>
     <w:p>
       <w:pPr>
         <w:pStyle w:val="Bibliography"/>
@@ -6089,8 +6484,8 @@
         <w:t xml:space="preserve">, 1–3.</w:t>
       </w:r>
     </w:p>
-    <w:bookmarkEnd w:id="110"/>
-    <w:bookmarkStart w:id="111" w:name="ref-kulisch2022"/>
+    <w:bookmarkEnd w:id="114"/>
+    <w:bookmarkStart w:id="115" w:name="ref-kulisch2022"/>
     <w:p>
       <w:pPr>
         <w:pStyle w:val="Bibliography"/>
@@ -6118,8 +6513,8 @@
         <w:t xml:space="preserve">, e13392.</w:t>
       </w:r>
     </w:p>
-    <w:bookmarkEnd w:id="111"/>
-    <w:bookmarkStart w:id="112" w:name="ref-lees2020"/>
+    <w:bookmarkEnd w:id="115"/>
+    <w:bookmarkStart w:id="116" w:name="ref-lees2020"/>
     <w:p>
       <w:pPr>
         <w:pStyle w:val="Bibliography"/>
@@ -6153,8 +6548,8 @@
         <w:t xml:space="preserve">20 (1): 1–11.</w:t>
       </w:r>
     </w:p>
-    <w:bookmarkEnd w:id="112"/>
-    <w:bookmarkStart w:id="113" w:name="ref-lenz2016"/>
+    <w:bookmarkEnd w:id="116"/>
+    <w:bookmarkStart w:id="117" w:name="ref-lenz2016"/>
     <w:p>
       <w:pPr>
         <w:pStyle w:val="Bibliography"/>
@@ -6209,8 +6604,8 @@
         <w:t xml:space="preserve">57 (3): 849.</w:t>
       </w:r>
     </w:p>
-    <w:bookmarkEnd w:id="113"/>
-    <w:bookmarkStart w:id="114" w:name="ref-lisdahl2021"/>
+    <w:bookmarkEnd w:id="117"/>
+    <w:bookmarkStart w:id="118" w:name="ref-lisdahl2021"/>
     <w:p>
       <w:pPr>
         <w:pStyle w:val="Bibliography"/>
@@ -6241,8 +6636,8 @@
         <w:t xml:space="preserve">227: 108946.</w:t>
       </w:r>
     </w:p>
-    <w:bookmarkEnd w:id="114"/>
-    <w:bookmarkStart w:id="116" w:name="ref-little1989"/>
+    <w:bookmarkEnd w:id="118"/>
+    <w:bookmarkStart w:id="120" w:name="ref-little1989"/>
     <w:p>
       <w:pPr>
         <w:pStyle w:val="Bibliography"/>
@@ -6326,7 +6721,7 @@
       <w:r>
         <w:t xml:space="preserve"> </w:t>
       </w:r>
-      <w:hyperlink r:id="rId115">
+      <w:hyperlink r:id="rId119">
         <w:r>
           <w:rPr>
             <w:rStyle w:val="Hyperlink"/>
@@ -6338,8 +6733,8 @@
         <w:t xml:space="preserve">.</w:t>
       </w:r>
     </w:p>
-    <w:bookmarkEnd w:id="116"/>
-    <w:bookmarkStart w:id="117" w:name="ref-little2013"/>
+    <w:bookmarkEnd w:id="120"/>
+    <w:bookmarkStart w:id="121" w:name="ref-little2013"/>
     <w:p>
       <w:pPr>
         <w:pStyle w:val="Bibliography"/>
@@ -6487,8 +6882,8 @@
         <w:t xml:space="preserve">. Oxford University Press.</w:t>
       </w:r>
     </w:p>
-    <w:bookmarkEnd w:id="117"/>
-    <w:bookmarkStart w:id="118" w:name="ref-littlefield2023"/>
+    <w:bookmarkEnd w:id="121"/>
+    <w:bookmarkStart w:id="122" w:name="ref-littlefield2023"/>
     <w:p>
       <w:pPr>
         <w:pStyle w:val="Bibliography"/>
@@ -6522,8 +6917,8 @@
         <w:t xml:space="preserve">, edited by H. E. Cooper, M. N. Coutanche, L. M. McMullen, A. T. Panter, D. E. Rindskopf, and K. J. Sher, 245–68. American Psychological Association.</w:t>
       </w:r>
     </w:p>
-    <w:bookmarkEnd w:id="118"/>
-    <w:bookmarkStart w:id="120" w:name="ref-littlefield2021"/>
+    <w:bookmarkEnd w:id="122"/>
+    <w:bookmarkStart w:id="124" w:name="ref-littlefield2021"/>
     <w:p>
       <w:pPr>
         <w:pStyle w:val="Bibliography"/>
@@ -6574,7 +6969,7 @@
       <w:r>
         <w:t xml:space="preserve"> </w:t>
       </w:r>
-      <w:hyperlink r:id="rId119">
+      <w:hyperlink r:id="rId123">
         <w:r>
           <w:rPr>
             <w:rStyle w:val="Hyperlink"/>
@@ -6586,8 +6981,8 @@
         <w:t xml:space="preserve">.</w:t>
       </w:r>
     </w:p>
-    <w:bookmarkEnd w:id="120"/>
-    <w:bookmarkStart w:id="121" w:name="ref-littlefield2022"/>
+    <w:bookmarkEnd w:id="124"/>
+    <w:bookmarkStart w:id="125" w:name="ref-littlefield2022"/>
     <w:p>
       <w:pPr>
         <w:pStyle w:val="Bibliography"/>
@@ -6618,13 +7013,45 @@
         <w:t xml:space="preserve">36 (3): 271.</w:t>
       </w:r>
     </w:p>
-    <w:bookmarkEnd w:id="121"/>
-    <w:bookmarkStart w:id="122" w:name="ref-liu2017"/>
+    <w:bookmarkEnd w:id="125"/>
+    <w:bookmarkStart w:id="126" w:name="ref-littlefield2010"/>
     <w:p>
       <w:pPr>
         <w:pStyle w:val="Bibliography"/>
       </w:pPr>
       <w:r>
+        <w:t xml:space="preserve">Littlefield, Andrew K, Kenneth J Sher, and Douglas Steinley. 2010.</w:t>
+      </w:r>
+      <w:r>
+        <w:t xml:space="preserve"> </w:t>
+      </w:r>
+      <w:r>
+        <w:t xml:space="preserve">“Developmental Trajectories of Impulsivity and Their Association with Alcohol Use and Related Outcomes During Emerging and Young Adulthood i.”</w:t>
+      </w:r>
+      <w:r>
+        <w:t xml:space="preserve"> </w:t>
+      </w:r>
+      <w:r>
+        <w:rPr>
+          <w:iCs/>
+          <w:i/>
+        </w:rPr>
+        <w:t xml:space="preserve">Alcoholism: Clinical and Experimental Research</w:t>
+      </w:r>
+      <w:r>
+        <w:t xml:space="preserve"> </w:t>
+      </w:r>
+      <w:r>
+        <w:t xml:space="preserve">34 (8): 1409–16.</w:t>
+      </w:r>
+    </w:p>
+    <w:bookmarkEnd w:id="126"/>
+    <w:bookmarkStart w:id="127" w:name="ref-liu2017"/>
+    <w:p>
+      <w:pPr>
+        <w:pStyle w:val="Bibliography"/>
+      </w:pPr>
+      <w:r>
         <w:t xml:space="preserve">Liu, Yu, Roger E Millsap, Stephen G West, Jenn-Yun Tein, Rika Tanaka, and Kevin J Grimm. 2017.</w:t>
       </w:r>
       <w:r>
@@ -6650,8 +7077,8 @@
         <w:t xml:space="preserve">22 (3): 486.</w:t>
       </w:r>
     </w:p>
-    <w:bookmarkEnd w:id="122"/>
-    <w:bookmarkStart w:id="123" w:name="ref-loughnan2020"/>
+    <w:bookmarkEnd w:id="127"/>
+    <w:bookmarkStart w:id="128" w:name="ref-loughnan2020"/>
     <w:p>
       <w:pPr>
         <w:pStyle w:val="Bibliography"/>
@@ -6679,8 +7106,8 @@
         <w:t xml:space="preserve">, 637512.</w:t>
       </w:r>
     </w:p>
-    <w:bookmarkEnd w:id="123"/>
-    <w:bookmarkStart w:id="124" w:name="ref-luciana2018a"/>
+    <w:bookmarkEnd w:id="128"/>
+    <w:bookmarkStart w:id="129" w:name="ref-luciana2018a"/>
     <w:p>
       <w:pPr>
         <w:pStyle w:val="Bibliography"/>
@@ -6729,8 +7156,8 @@
         <w:t xml:space="preserve">32: 67–79.</w:t>
       </w:r>
     </w:p>
-    <w:bookmarkEnd w:id="124"/>
-    <w:bookmarkStart w:id="125" w:name="ref-martz2022"/>
+    <w:bookmarkEnd w:id="129"/>
+    <w:bookmarkStart w:id="130" w:name="ref-martz2022"/>
     <w:p>
       <w:pPr>
         <w:pStyle w:val="Bibliography"/>
@@ -6761,8 +7188,8 @@
         <w:t xml:space="preserve">3: 100037.</w:t>
       </w:r>
     </w:p>
-    <w:bookmarkEnd w:id="125"/>
-    <w:bookmarkStart w:id="126" w:name="ref-masten2005"/>
+    <w:bookmarkEnd w:id="130"/>
+    <w:bookmarkStart w:id="131" w:name="ref-masten2005"/>
     <w:p>
       <w:pPr>
         <w:pStyle w:val="Bibliography"/>
@@ -6793,13 +7220,45 @@
         <w:t xml:space="preserve">41 (5): 733.</w:t>
       </w:r>
     </w:p>
-    <w:bookmarkEnd w:id="126"/>
-    <w:bookmarkStart w:id="127" w:name="ref-moffitt2015"/>
+    <w:bookmarkEnd w:id="131"/>
+    <w:bookmarkStart w:id="132" w:name="ref-mcneish2021"/>
     <w:p>
       <w:pPr>
         <w:pStyle w:val="Bibliography"/>
       </w:pPr>
       <w:r>
+        <w:t xml:space="preserve">McNeish, Daniel, and Jeffrey R Harring. 2021.</w:t>
+      </w:r>
+      <w:r>
+        <w:t xml:space="preserve"> </w:t>
+      </w:r>
+      <w:r>
+        <w:t xml:space="preserve">“Improving Convergence in Growth Mixture Models Without Covariance Structure Constraints.”</w:t>
+      </w:r>
+      <w:r>
+        <w:t xml:space="preserve"> </w:t>
+      </w:r>
+      <w:r>
+        <w:rPr>
+          <w:iCs/>
+          <w:i/>
+        </w:rPr>
+        <w:t xml:space="preserve">Statistical Methods in Medical Research</w:t>
+      </w:r>
+      <w:r>
+        <w:t xml:space="preserve"> </w:t>
+      </w:r>
+      <w:r>
+        <w:t xml:space="preserve">30 (4): 994–1012.</w:t>
+      </w:r>
+    </w:p>
+    <w:bookmarkEnd w:id="132"/>
+    <w:bookmarkStart w:id="133" w:name="ref-moffitt2015"/>
+    <w:p>
+      <w:pPr>
+        <w:pStyle w:val="Bibliography"/>
+      </w:pPr>
+      <w:r>
         <w:t xml:space="preserve">Moffitt, Terrie E. 2015.</w:t>
       </w:r>
       <w:r>
@@ -6822,8 +7281,8 @@
         <w:t xml:space="preserve">, 570–98.</w:t>
       </w:r>
     </w:p>
-    <w:bookmarkEnd w:id="127"/>
-    <w:bookmarkStart w:id="128" w:name="ref-morris2002"/>
+    <w:bookmarkEnd w:id="133"/>
+    <w:bookmarkStart w:id="134" w:name="ref-morris2002"/>
     <w:p>
       <w:pPr>
         <w:pStyle w:val="Bibliography"/>
@@ -6854,8 +7313,8 @@
         <w:t xml:space="preserve">7 (1): 105.</w:t>
       </w:r>
     </w:p>
-    <w:bookmarkEnd w:id="128"/>
-    <w:bookmarkStart w:id="129" w:name="ref-muthen2017"/>
+    <w:bookmarkEnd w:id="134"/>
+    <w:bookmarkStart w:id="135" w:name="ref-muthen2017"/>
     <w:p>
       <w:pPr>
         <w:pStyle w:val="Bibliography"/>
@@ -6906,8 +7365,8 @@
         <w:t xml:space="preserve">; 1998.”</w:t>
       </w:r>
     </w:p>
-    <w:bookmarkEnd w:id="129"/>
-    <w:bookmarkStart w:id="130" w:name="ref-orth2021"/>
+    <w:bookmarkEnd w:id="135"/>
+    <w:bookmarkStart w:id="136" w:name="ref-orth2021"/>
     <w:p>
       <w:pPr>
         <w:pStyle w:val="Bibliography"/>
@@ -6950,8 +7409,8 @@
         <w:t xml:space="preserve">120 (4): 1013.</w:t>
       </w:r>
     </w:p>
-    <w:bookmarkEnd w:id="130"/>
-    <w:bookmarkStart w:id="131" w:name="ref-palmer2022"/>
+    <w:bookmarkEnd w:id="136"/>
+    <w:bookmarkStart w:id="137" w:name="ref-palmer2022"/>
     <w:p>
       <w:pPr>
         <w:pStyle w:val="Bibliography"/>
@@ -6982,8 +7441,8 @@
         <w:t xml:space="preserve">53: 101044.</w:t>
       </w:r>
     </w:p>
-    <w:bookmarkEnd w:id="131"/>
-    <w:bookmarkStart w:id="132" w:name="ref-potter2022"/>
+    <w:bookmarkEnd w:id="137"/>
+    <w:bookmarkStart w:id="138" w:name="ref-potter2022"/>
     <w:p>
       <w:pPr>
         <w:pStyle w:val="Bibliography"/>
@@ -7014,8 +7473,8 @@
         <w:t xml:space="preserve">53: 101057.</w:t>
       </w:r>
     </w:p>
-    <w:bookmarkEnd w:id="132"/>
-    <w:bookmarkStart w:id="133" w:name="ref-ramsay2002"/>
+    <w:bookmarkEnd w:id="138"/>
+    <w:bookmarkStart w:id="139" w:name="ref-ramsay2002"/>
     <w:p>
       <w:pPr>
         <w:pStyle w:val="Bibliography"/>
@@ -7037,8 +7496,8 @@
         <w:t xml:space="preserve">. Springer.</w:t>
       </w:r>
     </w:p>
-    <w:bookmarkEnd w:id="133"/>
-    <w:bookmarkStart w:id="134" w:name="ref-ren2022"/>
+    <w:bookmarkEnd w:id="139"/>
+    <w:bookmarkStart w:id="140" w:name="ref-ren2022"/>
     <w:p>
       <w:pPr>
         <w:pStyle w:val="Bibliography"/>
@@ -7069,8 +7528,8 @@
         <w:t xml:space="preserve">41 (13): 2354–74.</w:t>
       </w:r>
     </w:p>
-    <w:bookmarkEnd w:id="134"/>
-    <w:bookmarkStart w:id="135" w:name="ref-roberts2000"/>
+    <w:bookmarkEnd w:id="140"/>
+    <w:bookmarkStart w:id="141" w:name="ref-roberts2000"/>
     <w:p>
       <w:pPr>
         <w:pStyle w:val="Bibliography"/>
@@ -7101,8 +7560,8 @@
         <w:t xml:space="preserve">126 (1): 3.</w:t>
       </w:r>
     </w:p>
-    <w:bookmarkEnd w:id="135"/>
-    <w:bookmarkStart w:id="136" w:name="ref-roberts2006"/>
+    <w:bookmarkEnd w:id="141"/>
+    <w:bookmarkStart w:id="142" w:name="ref-roberts2006"/>
     <w:p>
       <w:pPr>
         <w:pStyle w:val="Bibliography"/>
@@ -7133,8 +7592,8 @@
         <w:t xml:space="preserve">132 (1): 1.</w:t>
       </w:r>
     </w:p>
-    <w:bookmarkEnd w:id="136"/>
-    <w:bookmarkStart w:id="138" w:name="ref-robins1985"/>
+    <w:bookmarkEnd w:id="142"/>
+    <w:bookmarkStart w:id="144" w:name="ref-robins1985"/>
     <w:p>
       <w:pPr>
         <w:pStyle w:val="Bibliography"/>
@@ -7232,7 +7691,7 @@
       <w:r>
         <w:t xml:space="preserve"> </w:t>
       </w:r>
-      <w:hyperlink r:id="rId137">
+      <w:hyperlink r:id="rId143">
         <w:r>
           <w:rPr>
             <w:rStyle w:val="Hyperlink"/>
@@ -7244,8 +7703,8 @@
         <w:t xml:space="preserve">.</w:t>
       </w:r>
     </w:p>
-    <w:bookmarkEnd w:id="138"/>
-    <w:bookmarkStart w:id="139" w:name="ref-rogosa1982"/>
+    <w:bookmarkEnd w:id="144"/>
+    <w:bookmarkStart w:id="145" w:name="ref-rogosa1982"/>
     <w:p>
       <w:pPr>
         <w:pStyle w:val="Bibliography"/>
@@ -7276,8 +7735,8 @@
         <w:t xml:space="preserve">92 (3): 726.</w:t>
       </w:r>
     </w:p>
-    <w:bookmarkEnd w:id="139"/>
-    <w:bookmarkStart w:id="140" w:name="ref-rogosch2010"/>
+    <w:bookmarkEnd w:id="145"/>
+    <w:bookmarkStart w:id="146" w:name="ref-rogosch2010"/>
     <w:p>
       <w:pPr>
         <w:pStyle w:val="Bibliography"/>
@@ -7308,8 +7767,8 @@
         <w:t xml:space="preserve">22 (4): 883–97.</w:t>
       </w:r>
     </w:p>
-    <w:bookmarkEnd w:id="140"/>
-    <w:bookmarkStart w:id="141" w:name="ref-romer2021"/>
+    <w:bookmarkEnd w:id="146"/>
+    <w:bookmarkStart w:id="147" w:name="ref-romer2021"/>
     <w:p>
       <w:pPr>
         <w:pStyle w:val="Bibliography"/>
@@ -7343,8 +7802,8 @@
         <w:t xml:space="preserve">51: 100994.</w:t>
       </w:r>
     </w:p>
-    <w:bookmarkEnd w:id="141"/>
-    <w:bookmarkStart w:id="142" w:name="ref-salthouse2014"/>
+    <w:bookmarkEnd w:id="147"/>
+    <w:bookmarkStart w:id="148" w:name="ref-salthouse2014"/>
     <w:p>
       <w:pPr>
         <w:pStyle w:val="Bibliography"/>
@@ -7375,8 +7834,8 @@
         <w:t xml:space="preserve">23 (4): 252–56.</w:t>
       </w:r>
     </w:p>
-    <w:bookmarkEnd w:id="142"/>
-    <w:bookmarkStart w:id="143" w:name="ref-schulenberg2019"/>
+    <w:bookmarkEnd w:id="148"/>
+    <w:bookmarkStart w:id="149" w:name="ref-schulenberg2019"/>
     <w:p>
       <w:pPr>
         <w:pStyle w:val="Bibliography"/>
@@ -7410,8 +7869,8 @@
         <w:t xml:space="preserve">, edited by Robert A Zucker and Sandra A Brown, 19–36. Oxford University Press.</w:t>
       </w:r>
     </w:p>
-    <w:bookmarkEnd w:id="143"/>
-    <w:bookmarkStart w:id="144" w:name="ref-semple2005"/>
+    <w:bookmarkEnd w:id="149"/>
+    <w:bookmarkStart w:id="150" w:name="ref-semple2005"/>
     <w:p>
       <w:pPr>
         <w:pStyle w:val="Bibliography"/>
@@ -7442,13 +7901,45 @@
         <w:t xml:space="preserve">19 (2): 187–94.</w:t>
       </w:r>
     </w:p>
-    <w:bookmarkEnd w:id="144"/>
-    <w:bookmarkStart w:id="145" w:name="ref-shrout2018"/>
+    <w:bookmarkEnd w:id="150"/>
+    <w:bookmarkStart w:id="151" w:name="ref-sher2011"/>
     <w:p>
       <w:pPr>
         <w:pStyle w:val="Bibliography"/>
       </w:pPr>
       <w:r>
+        <w:t xml:space="preserve">Sher, Kenneth J, Kristina M Jackson, and Douglas Steinley. 2011.</w:t>
+      </w:r>
+      <w:r>
+        <w:t xml:space="preserve"> </w:t>
+      </w:r>
+      <w:r>
+        <w:t xml:space="preserve">“Alcohol Use Trajectories and the Ubiquitous Cat’s Cradle: Cause for Concern?”</w:t>
+      </w:r>
+      <w:r>
+        <w:t xml:space="preserve"> </w:t>
+      </w:r>
+      <w:r>
+        <w:rPr>
+          <w:iCs/>
+          <w:i/>
+        </w:rPr>
+        <w:t xml:space="preserve">Journal of Abnormal Psychology</w:t>
+      </w:r>
+      <w:r>
+        <w:t xml:space="preserve"> </w:t>
+      </w:r>
+      <w:r>
+        <w:t xml:space="preserve">120 (2): 322.</w:t>
+      </w:r>
+    </w:p>
+    <w:bookmarkEnd w:id="151"/>
+    <w:bookmarkStart w:id="152" w:name="ref-shrout2018"/>
+    <w:p>
+      <w:pPr>
+        <w:pStyle w:val="Bibliography"/>
+      </w:pPr>
+      <w:r>
         <w:t xml:space="preserve">Shrout, Patrick E, Gertraud Stadler, Sean P Lane, M Joy McClure, Grace L Jackson, Frederick D Clavél, Masumi Iida, Marci EJ Gleason, Joy H Xu, and Niall Bolger. 2018.</w:t>
       </w:r>
       <w:r>
@@ -7474,13 +7965,45 @@
         <w:t xml:space="preserve">115 (1): E15–23.</w:t>
       </w:r>
     </w:p>
-    <w:bookmarkEnd w:id="145"/>
-    <w:bookmarkStart w:id="146" w:name="ref-spear2016"/>
+    <w:bookmarkEnd w:id="152"/>
+    <w:bookmarkStart w:id="153" w:name="ref-singer1998"/>
     <w:p>
       <w:pPr>
         <w:pStyle w:val="Bibliography"/>
       </w:pPr>
       <w:r>
+        <w:t xml:space="preserve">Singer, Judith D. 1998.</w:t>
+      </w:r>
+      <w:r>
+        <w:t xml:space="preserve"> </w:t>
+      </w:r>
+      <w:r>
+        <w:t xml:space="preserve">“Using SAS PROC MIXED to Fit Multilevel Models, Hierarchical Models, and Individual Growth Models.”</w:t>
+      </w:r>
+      <w:r>
+        <w:t xml:space="preserve"> </w:t>
+      </w:r>
+      <w:r>
+        <w:rPr>
+          <w:iCs/>
+          <w:i/>
+        </w:rPr>
+        <w:t xml:space="preserve">Journal of Educational and Behavioral Statistics</w:t>
+      </w:r>
+      <w:r>
+        <w:t xml:space="preserve"> </w:t>
+      </w:r>
+      <w:r>
+        <w:t xml:space="preserve">23 (4): 323–55.</w:t>
+      </w:r>
+    </w:p>
+    <w:bookmarkEnd w:id="153"/>
+    <w:bookmarkStart w:id="154" w:name="ref-spear2016"/>
+    <w:p>
+      <w:pPr>
+        <w:pStyle w:val="Bibliography"/>
+      </w:pPr>
+      <w:r>
         <w:t xml:space="preserve">Spear, Linda Patia. 2016.</w:t>
       </w:r>
       <w:r>
@@ -7506,8 +8029,8 @@
         <w:t xml:space="preserve">70: 228–43.</w:t>
       </w:r>
     </w:p>
-    <w:bookmarkEnd w:id="146"/>
-    <w:bookmarkStart w:id="147" w:name="ref-sullivan2017"/>
+    <w:bookmarkEnd w:id="154"/>
+    <w:bookmarkStart w:id="155" w:name="ref-sullivan2017"/>
     <w:p>
       <w:pPr>
         <w:pStyle w:val="Bibliography"/>
@@ -7550,8 +8073,8 @@
         <w:t xml:space="preserve">24: 72–83.</w:t>
       </w:r>
     </w:p>
-    <w:bookmarkEnd w:id="147"/>
-    <w:bookmarkStart w:id="148" w:name="ref-thompson2019"/>
+    <w:bookmarkEnd w:id="155"/>
+    <w:bookmarkStart w:id="156" w:name="ref-thompson2019"/>
     <w:p>
       <w:pPr>
         <w:pStyle w:val="Bibliography"/>
@@ -7606,8 +8129,8 @@
         <w:t xml:space="preserve">36: 100606.</w:t>
       </w:r>
     </w:p>
-    <w:bookmarkEnd w:id="148"/>
-    <w:bookmarkStart w:id="149" w:name="ref-thompson2011"/>
+    <w:bookmarkEnd w:id="156"/>
+    <w:bookmarkStart w:id="157" w:name="ref-thompson2011"/>
     <w:p>
       <w:pPr>
         <w:pStyle w:val="Bibliography"/>
@@ -7646,8 +8169,8 @@
         <w:t xml:space="preserve">168 (9): 894–903.</w:t>
       </w:r>
     </w:p>
-    <w:bookmarkEnd w:id="149"/>
-    <w:bookmarkStart w:id="150" w:name="ref-thompson2013"/>
+    <w:bookmarkEnd w:id="157"/>
+    <w:bookmarkStart w:id="158" w:name="ref-thompson2013"/>
     <w:p>
       <w:pPr>
         <w:pStyle w:val="Bibliography"/>
@@ -7678,8 +8201,8 @@
         <w:t xml:space="preserve">143 (1): 90–96.</w:t>
       </w:r>
     </w:p>
-    <w:bookmarkEnd w:id="150"/>
-    <w:bookmarkStart w:id="152" w:name="ref-uban2018"/>
+    <w:bookmarkEnd w:id="158"/>
+    <w:bookmarkStart w:id="160" w:name="ref-uban2018"/>
     <w:p>
       <w:pPr>
         <w:pStyle w:val="Bibliography"/>
@@ -7808,7 +8331,7 @@
       <w:r>
         <w:t xml:space="preserve"> </w:t>
       </w:r>
-      <w:hyperlink r:id="rId151">
+      <w:hyperlink r:id="rId159">
         <w:r>
           <w:rPr>
             <w:rStyle w:val="Hyperlink"/>
@@ -7820,8 +8343,8 @@
         <w:t xml:space="preserve">.</w:t>
       </w:r>
     </w:p>
-    <w:bookmarkEnd w:id="152"/>
-    <w:bookmarkStart w:id="153" w:name="ref-van2015"/>
+    <w:bookmarkEnd w:id="160"/>
+    <w:bookmarkStart w:id="161" w:name="ref-van2015"/>
     <w:p>
       <w:pPr>
         <w:pStyle w:val="Bibliography"/>
@@ -7849,8 +8372,8 @@
         <w:t xml:space="preserve">. Frontiers Media SA.</w:t>
       </w:r>
     </w:p>
-    <w:bookmarkEnd w:id="153"/>
-    <w:bookmarkStart w:id="154" w:name="ref-vandijk2021"/>
+    <w:bookmarkEnd w:id="161"/>
+    <w:bookmarkStart w:id="162" w:name="ref-vandijk2021"/>
     <w:p>
       <w:pPr>
         <w:pStyle w:val="Bibliography"/>
@@ -7881,8 +8404,8 @@
         <w:t xml:space="preserve">78 (7): 778–87.</w:t>
       </w:r>
     </w:p>
-    <w:bookmarkEnd w:id="154"/>
-    <w:bookmarkStart w:id="155" w:name="ref-wang2019"/>
+    <w:bookmarkEnd w:id="162"/>
+    <w:bookmarkStart w:id="163" w:name="ref-wang2019"/>
     <w:p>
       <w:pPr>
         <w:pStyle w:val="Bibliography"/>
@@ -7913,8 +8436,8 @@
         <w:t xml:space="preserve">54 (3): 382–403.</w:t>
       </w:r>
     </w:p>
-    <w:bookmarkEnd w:id="155"/>
-    <w:bookmarkStart w:id="157" w:name="ref-watson2018"/>
+    <w:bookmarkEnd w:id="163"/>
+    <w:bookmarkStart w:id="165" w:name="ref-watson2018"/>
     <w:p>
       <w:pPr>
         <w:pStyle w:val="Bibliography"/>
@@ -8031,7 +8554,7 @@
       <w:r>
         <w:t xml:space="preserve"> </w:t>
       </w:r>
-      <w:hyperlink r:id="rId156">
+      <w:hyperlink r:id="rId164">
         <w:r>
           <w:rPr>
             <w:rStyle w:val="Hyperlink"/>
@@ -8043,8 +8566,8 @@
         <w:t xml:space="preserve">.</w:t>
       </w:r>
     </w:p>
-    <w:bookmarkEnd w:id="157"/>
-    <w:bookmarkStart w:id="158" w:name="ref-willoughby2012"/>
+    <w:bookmarkEnd w:id="165"/>
+    <w:bookmarkStart w:id="166" w:name="ref-willoughby2012"/>
     <w:p>
       <w:pPr>
         <w:pStyle w:val="Bibliography"/>
@@ -8075,8 +8598,8 @@
         <w:t xml:space="preserve">24 (2): 418.</w:t>
       </w:r>
     </w:p>
-    <w:bookmarkEnd w:id="158"/>
-    <w:bookmarkStart w:id="159" w:name="ref-xiang2022"/>
+    <w:bookmarkEnd w:id="166"/>
+    <w:bookmarkStart w:id="167" w:name="ref-xiang2022"/>
     <w:p>
       <w:pPr>
         <w:pStyle w:val="Bibliography"/>
@@ -8107,8 +8630,8 @@
         <w:t xml:space="preserve">310: 162–71.</w:t>
       </w:r>
     </w:p>
-    <w:bookmarkEnd w:id="159"/>
-    <w:bookmarkStart w:id="160" w:name="ref-zucker2018"/>
+    <w:bookmarkEnd w:id="167"/>
+    <w:bookmarkStart w:id="168" w:name="ref-zucker2018"/>
     <w:p>
       <w:pPr>
         <w:pStyle w:val="Bibliography"/>
@@ -8187,9 +8710,9 @@
         <w:t xml:space="preserve">32: 107–20.</w:t>
       </w:r>
     </w:p>
-    <w:bookmarkEnd w:id="160"/>
-    <w:bookmarkEnd w:id="161"/>
-    <w:bookmarkEnd w:id="162"/>
+    <w:bookmarkEnd w:id="168"/>
+    <w:bookmarkEnd w:id="169"/>
+    <w:bookmarkEnd w:id="170"/>
     <w:sectPr/>
   </w:body>
 </w:document>

</xml_diff>